<commit_message>
From DOCX: basic implementation of images, probably working for inline ones, but that's pretty much it.
</commit_message>
<xml_diff>
--- a/proofread/proofread_fromdocx/tests/synthetic/sections.docx
+++ b/proofread/proofread_fromdocx/tests/synthetic/sections.docx
@@ -33,19 +33,6 @@
     </w:p>
     <w:p>
       <w:pPr>
-        <w:rPr>
-          <w:lang w:val="en-GB"/>
-        </w:rPr>
-      </w:pPr>
-      <w:r>
-        <w:rPr>
-          <w:lang w:val="en-GB"/>
-        </w:rPr>
-        <w:t xml:space="preserve">First, try to go to the maximum depth. </w:t>
-      </w:r>
-    </w:p>
-    <w:p>
-      <w:pPr>
         <w:pStyle w:val="Heading2"/>
         <w:rPr>
           <w:lang w:val="en-GB"/>
@@ -71,6 +58,7 @@
         </w:rPr>
         <w:t>1.1.1.</w:t>
       </w:r>
+      <w:bookmarkStart w:id="0" w:name="_GoBack"/>
     </w:p>
     <w:p>
       <w:pPr>
@@ -371,7 +359,6 @@
         </w:rPr>
         <w:t>2.3.</w:t>
       </w:r>
-      <w:bookmarkStart w:id="0" w:name="_GoBack"/>
       <w:bookmarkEnd w:id="0"/>
     </w:p>
     <w:sectPr>

</xml_diff>